<commit_message>
Cut down activities. Added more detail around accomplishments.
</commit_message>
<xml_diff>
--- a/LawrenceDuResume.docx
+++ b/LawrenceDuResume.docx
@@ -463,7 +463,7 @@
         <w:pStyle w:val="Compact"/>
       </w:pPr>
       <w:r>
-        <w:t xml:space="preserve">Led greenfield project building end-to-end scalable distributed machine learning platform using PyTorch, Ray, and Kubernetes for cancer detection from deep sequencing (methylated DNA) and protein data.</w:t>
+        <w:t xml:space="preserve">Led greenfield project building end-to-end scalable distributed machine learning platform using PyTorch, Ray, and Kubernetes for cancer detection from deep sequencing (methylated DNA) and protein data, enabling training of much larger models leveraging data distributed parallel (DDP) processing.</w:t>
       </w:r>
     </w:p>
     <w:p>
@@ -475,7 +475,7 @@
         <w:pStyle w:val="Compact"/>
       </w:pPr>
       <w:r>
-        <w:t xml:space="preserve">Built scalable multitask learning, elastic net, and neural network based models with improved performance for classifying Colorectal Cancer risk from cell-free DNA data.</w:t>
+        <w:t xml:space="preserve">Deployed and managed an organization-wide MLFlow based model tracking system using Terraform, Pulumi, and Google Cloud enabling live monitoring of deep learning model training progress, instantaneous sharing results, and completely automated and reproducible report generation.</w:t>
       </w:r>
     </w:p>
     <w:p>
@@ -487,7 +487,7 @@
         <w:pStyle w:val="Compact"/>
       </w:pPr>
       <w:r>
-        <w:t xml:space="preserve">Piloted a project to summarize biomedical literature using an LLM, first using GPT-4 and then via fine-tuning an open source LLM using DPO (direct policy optimization).</w:t>
+        <w:t xml:space="preserve">Built scalable multitask learning, elastic net, and neural network based models in PyTorch with improved performance for classifying Colorectal Cancer risk from cell-free DNA data.</w:t>
       </w:r>
     </w:p>
     <w:p>
@@ -499,7 +499,7 @@
         <w:pStyle w:val="Compact"/>
       </w:pPr>
       <w:r>
-        <w:t xml:space="preserve">Deployed and managed an organization-wide MLFlow based model tracking system for reproducibility, monitoring, and automated model performance reporting using Terraform, Pulumi, and Google Cloud.</w:t>
+        <w:t xml:space="preserve">Piloted a project to summarize biomedical literature using an LLM, first using GPT-4 and then via fine-tuning an open source LLM using DPO (direct policy optimization).</w:t>
       </w:r>
     </w:p>
     <w:p>
@@ -549,7 +549,7 @@
         <w:pStyle w:val="Compact"/>
       </w:pPr>
       <w:r>
-        <w:t xml:space="preserve">Built a large-scale feature engineering ETL pipeline for imputed SNPs (~10 million samples x ~1 million SNPs) using AWS Batch, Metaflow, AWS Glue, and AWS Athena used to feed downstream GWAS and Polygenic Risk Score (PRS) ML models.</w:t>
+        <w:t xml:space="preserve">Built a large-scale feature engineering ETL pipeline for imputed SNPs (~10 million samples x ~1 million SNPs) using AWS Batch, Metaflow, AWS Glue, and AWS Athena enabling creation of higher quality GWAS and Polygenic Risk Score (PRS) ML models.</w:t>
       </w:r>
     </w:p>
     <w:p>
@@ -561,7 +561,7 @@
         <w:pStyle w:val="Compact"/>
       </w:pPr>
       <w:r>
-        <w:t xml:space="preserve">Improved PRS model AUCs and auPRC performance metrics through model stacking approaches.</w:t>
+        <w:t xml:space="preserve">Built improved models for type 2 diabetes and Coronary Artery Disease by building model stacking into production PRS pipelines, improving the sensitivity and specificity of 23andme tests for tens of thousands of customers.</w:t>
       </w:r>
     </w:p>
     <w:p>
@@ -585,7 +585,19 @@
         <w:pStyle w:val="Compact"/>
       </w:pPr>
       <w:r>
-        <w:t xml:space="preserve">Improved graph-based techniques for unsupervised identification of populations by genetically based identity-by-descent (IBD) family relationships.</w:t>
+        <w:t xml:space="preserve">Piloted adoption of MLFlow for experiment tracking and model registry, additionally building completely automated realtime performance metric reporting, eliminating a key source of pipeline fragmentation and redundancy.</w:t>
+      </w:r>
+    </w:p>
+    <w:p>
+      <w:pPr>
+        <w:numPr>
+          <w:ilvl w:val="0"/>
+          <w:numId w:val="1002"/>
+        </w:numPr>
+        <w:pStyle w:val="Compact"/>
+      </w:pPr>
+      <w:r>
+        <w:t xml:space="preserve">Improved graph-based techniques for unsupervised identification of populations by genetically based identity-by-descent (IBD) family relationship, demonstrating an effective way to segment sub-populations in Mexico and the United Kingdom in an semi-unsupervised manner.</w:t>
       </w:r>
     </w:p>
     <w:p>
@@ -916,12 +928,25 @@
     </w:p>
     <w:p>
       <w:pPr>
-        <w:numPr>
-          <w:ilvl w:val="0"/>
-          <w:numId w:val="1007"/>
-        </w:numPr>
-        <w:pStyle w:val="Compact"/>
-      </w:pPr>
+        <w:pStyle w:val="FirstParagraph"/>
+      </w:pPr>
+      <w:hyperlink r:id="rId36">
+        <w:r>
+          <w:rPr>
+            <w:rStyle w:val="Hyperlink"/>
+          </w:rPr>
+          <w:t xml:space="preserve">DuBlog (https://dublog.net)</w:t>
+        </w:r>
+      </w:hyperlink>
+      <w:r>
+        <w:t xml:space="preserve"> </w:t>
+      </w:r>
+      <w:r>
+        <w:t xml:space="preserve">•</w:t>
+      </w:r>
+      <w:r>
+        <w:t xml:space="preserve"> </w:t>
+      </w:r>
       <w:hyperlink r:id="rId34">
         <w:r>
           <w:rPr>
@@ -930,15 +955,15 @@
           <w:t xml:space="preserve">Developing the VR game Rogue Stargun (https://roguestargun.com)</w:t>
         </w:r>
       </w:hyperlink>
-    </w:p>
-    <w:p>
-      <w:pPr>
-        <w:numPr>
-          <w:ilvl w:val="0"/>
-          <w:numId w:val="1007"/>
-        </w:numPr>
-        <w:pStyle w:val="Compact"/>
-      </w:pPr>
+      <w:r>
+        <w:t xml:space="preserve"> </w:t>
+      </w:r>
+      <w:r>
+        <w:t xml:space="preserve">•</w:t>
+      </w:r>
+      <w:r>
+        <w:t xml:space="preserve"> </w:t>
+      </w:r>
       <w:hyperlink r:id="rId61">
         <w:r>
           <w:rPr>
@@ -947,15 +972,15 @@
           <w:t xml:space="preserve">Ludum Dare Game Jams</w:t>
         </w:r>
       </w:hyperlink>
-    </w:p>
-    <w:p>
-      <w:pPr>
-        <w:numPr>
-          <w:ilvl w:val="0"/>
-          <w:numId w:val="1007"/>
-        </w:numPr>
-        <w:pStyle w:val="Compact"/>
-      </w:pPr>
+      <w:r>
+        <w:t xml:space="preserve"> </w:t>
+      </w:r>
+      <w:r>
+        <w:t xml:space="preserve">•</w:t>
+      </w:r>
+      <w:r>
+        <w:t xml:space="preserve"> </w:t>
+      </w:r>
       <w:hyperlink r:id="rId62">
         <w:r>
           <w:rPr>
@@ -964,46 +989,6 @@
           <w:t xml:space="preserve">3D modeling with Blender3D</w:t>
         </w:r>
       </w:hyperlink>
-    </w:p>
-    <w:p>
-      <w:pPr>
-        <w:numPr>
-          <w:ilvl w:val="0"/>
-          <w:numId w:val="1007"/>
-        </w:numPr>
-        <w:pStyle w:val="Compact"/>
-      </w:pPr>
-      <w:hyperlink r:id="rId63">
-        <w:r>
-          <w:rPr>
-            <w:rStyle w:val="Hyperlink"/>
-          </w:rPr>
-          <w:t xml:space="preserve">Painting</w:t>
-        </w:r>
-      </w:hyperlink>
-    </w:p>
-    <w:p>
-      <w:pPr>
-        <w:numPr>
-          <w:ilvl w:val="0"/>
-          <w:numId w:val="1007"/>
-        </w:numPr>
-        <w:pStyle w:val="Compact"/>
-      </w:pPr>
-      <w:hyperlink r:id="rId36">
-        <w:r>
-          <w:rPr>
-            <w:rStyle w:val="Hyperlink"/>
-          </w:rPr>
-          <w:t xml:space="preserve">DuBlog (https://dublog.net)</w:t>
-        </w:r>
-      </w:hyperlink>
-      <w:r>
-        <w:t xml:space="preserve"> </w:t>
-      </w:r>
-      <w:r>
-        <w:t xml:space="preserve">- Self deployed using Google Cloud, Hugo, and Github Actions</w:t>
-      </w:r>
     </w:p>
     <w:sectPr/>
   </w:body>
@@ -1260,9 +1245,6 @@
     <w:abstractNumId w:val="991"/>
   </w:num>
   <w:num w:numId="1006">
-    <w:abstractNumId w:val="991"/>
-  </w:num>
-  <w:num w:numId="1007">
     <w:abstractNumId w:val="991"/>
   </w:num>
 </w:numbering>

</xml_diff>

<commit_message>
All links to https.
</commit_message>
<xml_diff>
--- a/LawrenceDuResume.docx
+++ b/LawrenceDuResume.docx
@@ -273,36 +273,95 @@
           <w:t xml:space="preserve">linkedin.com/in/LarsDu</w:t>
         </w:r>
       </w:hyperlink>
+      <w:r>
+        <w:t xml:space="preserve"> </w:t>
+      </w:r>
+      <w:r>
+        <w:t xml:space="preserve">|</w:t>
+      </w:r>
+      <w:r>
+        <w:t xml:space="preserve"> </w:t>
+      </w:r>
+      <w:r>
+        <w:drawing>
+          <wp:inline>
+            <wp:extent cx="232474" cy="232474"/>
+            <wp:effectExtent b="0" l="0" r="0" t="0"/>
+            <wp:docPr descr="dublog.net" title="" id="1" name="Picture"/>
+            <a:graphic>
+              <a:graphicData uri="http://schemas.openxmlformats.org/drawingml/2006/picture">
+                <pic:pic>
+                  <pic:nvPicPr>
+                    <pic:cNvPr descr="icons/png/blogger-alt.png" id="0" name="Picture"/>
+                    <pic:cNvPicPr>
+                      <a:picLocks noChangeArrowheads="1" noChangeAspect="1"/>
+                    </pic:cNvPicPr>
+                  </pic:nvPicPr>
+                  <pic:blipFill>
+                    <a:blip r:embed="rId28"/>
+                    <a:stretch>
+                      <a:fillRect/>
+                    </a:stretch>
+                  </pic:blipFill>
+                  <pic:spPr bwMode="auto">
+                    <a:xfrm>
+                      <a:off x="0" y="0"/>
+                      <a:ext cx="232474" cy="232474"/>
+                    </a:xfrm>
+                    <a:prstGeom prst="rect">
+                      <a:avLst/>
+                    </a:prstGeom>
+                    <a:noFill/>
+                    <a:ln w="9525">
+                      <a:noFill/>
+                      <a:headEnd/>
+                      <a:tailEnd/>
+                    </a:ln>
+                  </pic:spPr>
+                </pic:pic>
+              </a:graphicData>
+            </a:graphic>
+          </wp:inline>
+        </w:drawing>
+      </w:r>
+      <w:hyperlink r:id="rId29">
+        <w:r>
+          <w:rPr>
+            <w:rStyle w:val="Hyperlink"/>
+          </w:rPr>
+          <w:t xml:space="preserve">dublog.net</w:t>
+        </w:r>
+      </w:hyperlink>
     </w:p>
     <w:p>
       <w:pPr>
         <w:pStyle w:val="Heading5"/>
       </w:pPr>
-      <w:bookmarkStart w:id="28" w:name="mckinley-dr.-santa-clara-ca-95051"/>
+      <w:bookmarkStart w:id="30" w:name="mckinley-dr.-santa-clara-ca-95051"/>
       <w:r>
         <w:t xml:space="preserve">2911 McKinley Dr. Santa Clara, CA 95051</w:t>
       </w:r>
-      <w:bookmarkEnd w:id="28"/>
+      <w:bookmarkEnd w:id="30"/>
     </w:p>
     <w:p>
       <w:pPr>
         <w:pStyle w:val="Heading2"/>
       </w:pPr>
-      <w:bookmarkStart w:id="29" w:name="skills"/>
+      <w:bookmarkStart w:id="31" w:name="skills"/>
       <w:r>
         <w:t xml:space="preserve">Skills</w:t>
       </w:r>
-      <w:bookmarkEnd w:id="29"/>
+      <w:bookmarkEnd w:id="31"/>
     </w:p>
     <w:p>
       <w:pPr>
         <w:pStyle w:val="Heading4"/>
       </w:pPr>
-      <w:bookmarkStart w:id="30" w:name="techniques"/>
+      <w:bookmarkStart w:id="32" w:name="techniques"/>
       <w:r>
         <w:t xml:space="preserve">Techniques</w:t>
       </w:r>
-      <w:bookmarkEnd w:id="30"/>
+      <w:bookmarkEnd w:id="32"/>
     </w:p>
     <w:p>
       <w:pPr>
@@ -316,11 +375,11 @@
       <w:pPr>
         <w:pStyle w:val="Heading4"/>
       </w:pPr>
-      <w:bookmarkStart w:id="31" w:name="tools"/>
+      <w:bookmarkStart w:id="33" w:name="tools"/>
       <w:r>
         <w:t xml:space="preserve">Tools</w:t>
       </w:r>
-      <w:bookmarkEnd w:id="31"/>
+      <w:bookmarkEnd w:id="33"/>
     </w:p>
     <w:p>
       <w:pPr>
@@ -334,11 +393,11 @@
       <w:pPr>
         <w:pStyle w:val="Heading4"/>
       </w:pPr>
-      <w:bookmarkStart w:id="32" w:name="languages"/>
+      <w:bookmarkStart w:id="34" w:name="languages"/>
       <w:r>
         <w:t xml:space="preserve">Languages</w:t>
       </w:r>
-      <w:bookmarkEnd w:id="32"/>
+      <w:bookmarkEnd w:id="34"/>
     </w:p>
     <w:p>
       <w:pPr>
@@ -350,7 +409,7 @@
       <w:r>
         <w:t xml:space="preserve"> </w:t>
       </w:r>
-      <w:hyperlink r:id="rId33">
+      <w:hyperlink r:id="rId35">
         <w:r>
           <w:rPr>
             <w:rStyle w:val="Hyperlink"/>
@@ -364,7 +423,7 @@
       <w:r>
         <w:t xml:space="preserve"> </w:t>
       </w:r>
-      <w:hyperlink r:id="rId34">
+      <w:hyperlink r:id="rId36">
         <w:r>
           <w:rPr>
             <w:rStyle w:val="Hyperlink"/>
@@ -378,7 +437,7 @@
       <w:r>
         <w:t xml:space="preserve"> </w:t>
       </w:r>
-      <w:hyperlink r:id="rId35">
+      <w:hyperlink r:id="rId37">
         <w:r>
           <w:rPr>
             <w:rStyle w:val="Hyperlink"/>
@@ -392,7 +451,7 @@
       <w:r>
         <w:t xml:space="preserve"> </w:t>
       </w:r>
-      <w:hyperlink r:id="rId36">
+      <w:hyperlink r:id="rId29">
         <w:r>
           <w:rPr>
             <w:rStyle w:val="Hyperlink"/>
@@ -408,17 +467,17 @@
       <w:pPr>
         <w:pStyle w:val="Heading2"/>
       </w:pPr>
-      <w:bookmarkStart w:id="37" w:name="experience"/>
+      <w:bookmarkStart w:id="38" w:name="experience"/>
       <w:r>
         <w:t xml:space="preserve">Experience</w:t>
       </w:r>
-      <w:bookmarkEnd w:id="37"/>
+      <w:bookmarkEnd w:id="38"/>
     </w:p>
     <w:p>
       <w:pPr>
         <w:pStyle w:val="Heading4"/>
       </w:pPr>
-      <w:bookmarkStart w:id="39" w:name="X4be6705311fa4092da8395a90dd684cc3f25e11"/>
+      <w:bookmarkStart w:id="40" w:name="X4be6705311fa4092da8395a90dd684cc3f25e11"/>
       <w:r>
         <w:rPr>
           <w:i/>
@@ -434,7 +493,7 @@
       <w:r>
         <w:t xml:space="preserve"> </w:t>
       </w:r>
-      <w:hyperlink r:id="rId38">
+      <w:hyperlink r:id="rId39">
         <w:r>
           <w:rPr>
             <w:rStyle w:val="Hyperlink"/>
@@ -442,17 +501,17 @@
           <w:t xml:space="preserve">Freenome</w:t>
         </w:r>
       </w:hyperlink>
-      <w:bookmarkEnd w:id="39"/>
+      <w:bookmarkEnd w:id="40"/>
     </w:p>
     <w:p>
       <w:pPr>
         <w:pStyle w:val="Heading5"/>
       </w:pPr>
-      <w:bookmarkStart w:id="40" w:name="X2dd920d59b718e1378dd46c437811c59c1e45d5"/>
+      <w:bookmarkStart w:id="41" w:name="X2dd920d59b718e1378dd46c437811c59c1e45d5"/>
       <w:r>
         <w:t xml:space="preserve">Aug 2022 - Jun 2024 (South San Francisco, CA)</w:t>
       </w:r>
-      <w:bookmarkEnd w:id="40"/>
+      <w:bookmarkEnd w:id="41"/>
     </w:p>
     <w:p>
       <w:pPr>
@@ -506,7 +565,7 @@
       <w:pPr>
         <w:pStyle w:val="Heading4"/>
       </w:pPr>
-      <w:bookmarkStart w:id="42" w:name="X2722cff312d522b6965a59dd54c528b3e8d1298"/>
+      <w:bookmarkStart w:id="43" w:name="X2722cff312d522b6965a59dd54c528b3e8d1298"/>
       <w:r>
         <w:rPr>
           <w:i/>
@@ -519,7 +578,7 @@
         </w:rPr>
         <w:t xml:space="preserve"> </w:t>
       </w:r>
-      <w:hyperlink r:id="rId41">
+      <w:hyperlink r:id="rId42">
         <w:r>
           <w:rPr>
             <w:rStyle w:val="Hyperlink"/>
@@ -528,17 +587,17 @@
           <w:t xml:space="preserve">23andMe</w:t>
         </w:r>
       </w:hyperlink>
-      <w:bookmarkEnd w:id="42"/>
+      <w:bookmarkEnd w:id="43"/>
     </w:p>
     <w:p>
       <w:pPr>
         <w:pStyle w:val="Heading5"/>
       </w:pPr>
-      <w:bookmarkStart w:id="43" w:name="nov-2018---aug-2022-sunnyvale-ca"/>
+      <w:bookmarkStart w:id="44" w:name="nov-2018---aug-2022-sunnyvale-ca"/>
       <w:r>
         <w:t xml:space="preserve">Nov 2018 - Aug 2022 (Sunnyvale, CA)</w:t>
       </w:r>
-      <w:bookmarkEnd w:id="43"/>
+      <w:bookmarkEnd w:id="44"/>
     </w:p>
     <w:p>
       <w:pPr>
@@ -604,7 +663,7 @@
       <w:pPr>
         <w:pStyle w:val="Heading4"/>
       </w:pPr>
-      <w:bookmarkStart w:id="45" w:name="bioinformatician-iv-scripps-research"/>
+      <w:bookmarkStart w:id="46" w:name="bioinformatician-iv-scripps-research"/>
       <w:r>
         <w:rPr>
           <w:i/>
@@ -617,7 +676,7 @@
         </w:rPr>
         <w:t xml:space="preserve"> </w:t>
       </w:r>
-      <w:hyperlink r:id="rId44">
+      <w:hyperlink r:id="rId45">
         <w:r>
           <w:rPr>
             <w:rStyle w:val="Hyperlink"/>
@@ -626,17 +685,17 @@
           <w:t xml:space="preserve">Scripps Research</w:t>
         </w:r>
       </w:hyperlink>
-      <w:bookmarkEnd w:id="45"/>
+      <w:bookmarkEnd w:id="46"/>
     </w:p>
     <w:p>
       <w:pPr>
         <w:pStyle w:val="Heading5"/>
       </w:pPr>
-      <w:bookmarkStart w:id="46" w:name="may-2018---oct-2018-san-diego-ca"/>
+      <w:bookmarkStart w:id="47" w:name="may-2018---oct-2018-san-diego-ca"/>
       <w:r>
         <w:t xml:space="preserve">May 2018 - Oct 2018 (San Diego, CA)</w:t>
       </w:r>
-      <w:bookmarkEnd w:id="46"/>
+      <w:bookmarkEnd w:id="47"/>
     </w:p>
     <w:p>
       <w:pPr>
@@ -654,7 +713,7 @@
       <w:pPr>
         <w:pStyle w:val="Heading4"/>
       </w:pPr>
-      <w:bookmarkStart w:id="48" w:name="independent-consultant-juno-diagnostics"/>
+      <w:bookmarkStart w:id="49" w:name="independent-consultant-juno-diagnostics"/>
       <w:r>
         <w:rPr>
           <w:i/>
@@ -667,7 +726,7 @@
         </w:rPr>
         <w:t xml:space="preserve"> </w:t>
       </w:r>
-      <w:hyperlink r:id="rId47">
+      <w:hyperlink r:id="rId48">
         <w:r>
           <w:rPr>
             <w:rStyle w:val="Hyperlink"/>
@@ -676,17 +735,17 @@
           <w:t xml:space="preserve">Juno Diagnostics</w:t>
         </w:r>
       </w:hyperlink>
-      <w:bookmarkEnd w:id="48"/>
+      <w:bookmarkEnd w:id="49"/>
     </w:p>
     <w:p>
       <w:pPr>
         <w:pStyle w:val="Heading5"/>
       </w:pPr>
-      <w:bookmarkStart w:id="49" w:name="sept-2017---feb-2018-san-diego-ca"/>
+      <w:bookmarkStart w:id="50" w:name="sept-2017---feb-2018-san-diego-ca"/>
       <w:r>
         <w:t xml:space="preserve">Sept 2017 - Feb 2018 (San Diego, CA)</w:t>
       </w:r>
-      <w:bookmarkEnd w:id="49"/>
+      <w:bookmarkEnd w:id="50"/>
     </w:p>
     <w:p>
       <w:pPr>
@@ -702,7 +761,7 @@
       <w:r>
         <w:t xml:space="preserve"> </w:t>
       </w:r>
-      <w:hyperlink r:id="rId50">
+      <w:hyperlink r:id="rId51">
         <w:r>
           <w:rPr>
             <w:rStyle w:val="Hyperlink"/>
@@ -721,7 +780,7 @@
       <w:pPr>
         <w:pStyle w:val="Heading4"/>
       </w:pPr>
-      <w:bookmarkStart w:id="52" w:name="data-science-fellow-insight"/>
+      <w:bookmarkStart w:id="53" w:name="data-science-fellow-insight"/>
       <w:r>
         <w:rPr>
           <w:i/>
@@ -734,7 +793,7 @@
         </w:rPr>
         <w:t xml:space="preserve"> </w:t>
       </w:r>
-      <w:hyperlink r:id="rId51">
+      <w:hyperlink r:id="rId52">
         <w:r>
           <w:rPr>
             <w:rStyle w:val="Hyperlink"/>
@@ -743,17 +802,17 @@
           <w:t xml:space="preserve">Insight</w:t>
         </w:r>
       </w:hyperlink>
-      <w:bookmarkEnd w:id="52"/>
+      <w:bookmarkEnd w:id="53"/>
     </w:p>
     <w:p>
       <w:pPr>
         <w:pStyle w:val="Heading5"/>
       </w:pPr>
-      <w:bookmarkStart w:id="53" w:name="X42a73002ed068ca0209a02ea3138a8ef8e4d288"/>
+      <w:bookmarkStart w:id="54" w:name="X42a73002ed068ca0209a02ea3138a8ef8e4d288"/>
       <w:r>
         <w:t xml:space="preserve">Jan 2017 - Apr 2017 (Remote Session - San Diego, CA)</w:t>
       </w:r>
-      <w:bookmarkEnd w:id="53"/>
+      <w:bookmarkEnd w:id="54"/>
     </w:p>
     <w:p>
       <w:pPr>
@@ -769,7 +828,7 @@
       <w:r>
         <w:t xml:space="preserve"> </w:t>
       </w:r>
-      <w:hyperlink r:id="rId54">
+      <w:hyperlink r:id="rId55">
         <w:r>
           <w:rPr>
             <w:rStyle w:val="Hyperlink"/>
@@ -788,7 +847,7 @@
       <w:pPr>
         <w:pStyle w:val="Heading4"/>
       </w:pPr>
-      <w:bookmarkStart w:id="56" w:name="Xabe380b324b424a0dc96526a86756f6786cdf34"/>
+      <w:bookmarkStart w:id="57" w:name="Xabe380b324b424a0dc96526a86756f6786cdf34"/>
       <w:r>
         <w:rPr>
           <w:i/>
@@ -801,7 +860,7 @@
         </w:rPr>
         <w:t xml:space="preserve"> </w:t>
       </w:r>
-      <w:hyperlink r:id="rId55">
+      <w:hyperlink r:id="rId56">
         <w:r>
           <w:rPr>
             <w:rStyle w:val="Hyperlink"/>
@@ -810,17 +869,17 @@
           <w:t xml:space="preserve">Scott A. Rifkin Lab</w:t>
         </w:r>
       </w:hyperlink>
-      <w:bookmarkEnd w:id="56"/>
+      <w:bookmarkEnd w:id="57"/>
     </w:p>
     <w:p>
       <w:pPr>
         <w:pStyle w:val="Heading5"/>
       </w:pPr>
-      <w:bookmarkStart w:id="57" w:name="aug-2010---may-2017-la-jolla-ca"/>
+      <w:bookmarkStart w:id="58" w:name="aug-2010---may-2017-la-jolla-ca"/>
       <w:r>
         <w:t xml:space="preserve">Aug 2010 - May 2017 (La Jolla, CA)</w:t>
       </w:r>
-      <w:bookmarkEnd w:id="57"/>
+      <w:bookmarkEnd w:id="58"/>
     </w:p>
     <w:p>
       <w:pPr>
@@ -836,7 +895,7 @@
       <w:r>
         <w:t xml:space="preserve"> </w:t>
       </w:r>
-      <w:hyperlink r:id="rId58">
+      <w:hyperlink r:id="rId59">
         <w:r>
           <w:rPr>
             <w:rStyle w:val="Hyperlink"/>
@@ -867,11 +926,11 @@
       <w:pPr>
         <w:pStyle w:val="Heading2"/>
       </w:pPr>
-      <w:bookmarkStart w:id="59" w:name="education"/>
+      <w:bookmarkStart w:id="60" w:name="education"/>
       <w:r>
         <w:t xml:space="preserve">Education</w:t>
       </w:r>
-      <w:bookmarkEnd w:id="59"/>
+      <w:bookmarkEnd w:id="60"/>
     </w:p>
     <w:p>
       <w:pPr>
@@ -920,17 +979,17 @@
       <w:pPr>
         <w:pStyle w:val="Heading2"/>
       </w:pPr>
-      <w:bookmarkStart w:id="60" w:name="activities-and-interests"/>
+      <w:bookmarkStart w:id="61" w:name="activities-and-interests"/>
       <w:r>
         <w:t xml:space="preserve">Activities and interests</w:t>
       </w:r>
-      <w:bookmarkEnd w:id="60"/>
+      <w:bookmarkEnd w:id="61"/>
     </w:p>
     <w:p>
       <w:pPr>
         <w:pStyle w:val="FirstParagraph"/>
       </w:pPr>
-      <w:hyperlink r:id="rId36">
+      <w:hyperlink r:id="rId29">
         <w:r>
           <w:rPr>
             <w:rStyle w:val="Hyperlink"/>
@@ -947,7 +1006,7 @@
       <w:r>
         <w:t xml:space="preserve"> </w:t>
       </w:r>
-      <w:hyperlink r:id="rId34">
+      <w:hyperlink r:id="rId36">
         <w:r>
           <w:rPr>
             <w:rStyle w:val="Hyperlink"/>
@@ -964,7 +1023,7 @@
       <w:r>
         <w:t xml:space="preserve"> </w:t>
       </w:r>
-      <w:hyperlink r:id="rId61">
+      <w:hyperlink r:id="rId62">
         <w:r>
           <w:rPr>
             <w:rStyle w:val="Hyperlink"/>
@@ -981,7 +1040,7 @@
       <w:r>
         <w:t xml:space="preserve"> </w:t>
       </w:r>
-      <w:hyperlink r:id="rId62">
+      <w:hyperlink r:id="rId63">
         <w:r>
           <w:rPr>
             <w:rStyle w:val="Hyperlink"/>

</xml_diff>

<commit_message>
Modified for improved ATS parseability.
</commit_message>
<xml_diff>
--- a/LawrenceDuResume.docx
+++ b/LawrenceDuResume.docx
@@ -11,47 +11,6 @@
         <w:t xml:space="preserve">Lawrence Du</w:t>
       </w:r>
       <w:bookmarkEnd w:id="20"/>
-    </w:p>
-    <w:p>
-      <w:pPr>
-        <w:pStyle w:val="BlockText"/>
-      </w:pPr>
-      <w:r>
-        <w:rPr>
-          <w:b/>
-        </w:rPr>
-        <w:t xml:space="preserve">Machine Learning</w:t>
-      </w:r>
-      <w:r>
-        <w:t xml:space="preserve"> </w:t>
-      </w:r>
-      <w:r>
-        <w:t xml:space="preserve">•</w:t>
-      </w:r>
-      <w:r>
-        <w:t xml:space="preserve"> </w:t>
-      </w:r>
-      <w:r>
-        <w:rPr>
-          <w:b/>
-        </w:rPr>
-        <w:t xml:space="preserve">Biotechnology</w:t>
-      </w:r>
-      <w:r>
-        <w:t xml:space="preserve"> </w:t>
-      </w:r>
-      <w:r>
-        <w:t xml:space="preserve">•</w:t>
-      </w:r>
-      <w:r>
-        <w:t xml:space="preserve"> </w:t>
-      </w:r>
-      <w:r>
-        <w:rPr>
-          <w:b/>
-        </w:rPr>
-        <w:t xml:space="preserve">Cloud</w:t>
-      </w:r>
     </w:p>
     <w:p>
       <w:pPr>
@@ -337,9 +296,9 @@
       <w:pPr>
         <w:pStyle w:val="Heading5"/>
       </w:pPr>
-      <w:bookmarkStart w:id="30" w:name="mckinley-dr.-santa-clara-ca-95051"/>
-      <w:r>
-        <w:t xml:space="preserve">2911 McKinley Dr. Santa Clara, CA 95051</w:t>
+      <w:bookmarkStart w:id="30" w:name="mckinley-dr-santa-clara-ca-95051"/>
+      <w:r>
+        <w:t xml:space="preserve">2911 McKinley Dr Santa Clara, CA 95051</w:t>
       </w:r>
       <w:bookmarkEnd w:id="30"/>
     </w:p>
@@ -477,22 +436,7 @@
       <w:pPr>
         <w:pStyle w:val="Heading4"/>
       </w:pPr>
-      <w:bookmarkStart w:id="40" w:name="X4be6705311fa4092da8395a90dd684cc3f25e11"/>
-      <w:r>
-        <w:rPr>
-          <w:i/>
-        </w:rPr>
-        <w:t xml:space="preserve">Senior Machine Learning Platform Engineer</w:t>
-      </w:r>
-      <w:r>
-        <w:t xml:space="preserve"> </w:t>
-      </w:r>
-      <w:r>
-        <w:t xml:space="preserve">•</w:t>
-      </w:r>
-      <w:r>
-        <w:t xml:space="preserve"> </w:t>
-      </w:r>
+      <w:bookmarkStart w:id="40" w:name="Xbd38569743a7f40bc25e47b6694820a5f905ebf"/>
       <w:hyperlink r:id="rId39">
         <w:r>
           <w:rPr>
@@ -501,15 +445,30 @@
           <w:t xml:space="preserve">Freenome</w:t>
         </w:r>
       </w:hyperlink>
+      <w:r>
+        <w:t xml:space="preserve"> </w:t>
+      </w:r>
+      <w:r>
+        <w:t xml:space="preserve">•</w:t>
+      </w:r>
+      <w:r>
+        <w:t xml:space="preserve"> </w:t>
+      </w:r>
+      <w:r>
+        <w:rPr>
+          <w:i/>
+        </w:rPr>
+        <w:t xml:space="preserve">Senior Machine Learning Platform Engineer</w:t>
+      </w:r>
       <w:bookmarkEnd w:id="40"/>
     </w:p>
     <w:p>
       <w:pPr>
         <w:pStyle w:val="Heading5"/>
       </w:pPr>
-      <w:bookmarkStart w:id="41" w:name="X2dd920d59b718e1378dd46c437811c59c1e45d5"/>
-      <w:r>
-        <w:t xml:space="preserve">Aug 2022 - Jun 2024 (South San Francisco, CA)</w:t>
+      <w:bookmarkStart w:id="41" w:name="south-san-francisco-ca"/>
+      <w:r>
+        <w:t xml:space="preserve">8/2022 - 6/2024 (South San Francisco, CA)</w:t>
       </w:r>
       <w:bookmarkEnd w:id="41"/>
     </w:p>
@@ -565,37 +524,54 @@
       <w:pPr>
         <w:pStyle w:val="Heading4"/>
       </w:pPr>
-      <w:bookmarkStart w:id="43" w:name="X2722cff312d522b6965a59dd54c528b3e8d1298"/>
-      <w:r>
-        <w:rPr>
-          <w:i/>
-        </w:rPr>
-        <w:t xml:space="preserve">Software Engineer - Machine Learning Engineering • Data Scientist (prior to 2020) - Ancestry Product</w:t>
-      </w:r>
-      <w:r>
-        <w:rPr>
-          <w:i/>
-        </w:rPr>
-        <w:t xml:space="preserve"> </w:t>
-      </w:r>
+      <w:bookmarkStart w:id="43" w:name="Xc9eacb360811ade18574b38530db5d054404945"/>
       <w:hyperlink r:id="rId42">
         <w:r>
           <w:rPr>
             <w:rStyle w:val="Hyperlink"/>
-            <w:i/>
           </w:rPr>
           <w:t xml:space="preserve">23andMe</w:t>
         </w:r>
       </w:hyperlink>
+      <w:r>
+        <w:t xml:space="preserve"> </w:t>
+      </w:r>
+      <w:r>
+        <w:t xml:space="preserve">•</w:t>
+      </w:r>
+      <w:r>
+        <w:t xml:space="preserve"> </w:t>
+      </w:r>
+      <w:r>
+        <w:rPr>
+          <w:i/>
+        </w:rPr>
+        <w:t xml:space="preserve">Machine Learning Engineer</w:t>
+      </w:r>
+      <w:r>
+        <w:t xml:space="preserve"> </w:t>
+      </w:r>
+      <w:r>
+        <w:t xml:space="preserve">•</w:t>
+      </w:r>
+      <w:r>
+        <w:t xml:space="preserve"> </w:t>
+      </w:r>
+      <w:r>
+        <w:rPr>
+          <w:i/>
+        </w:rPr>
+        <w:t xml:space="preserve">Data Scientist (prior to 2020)</w:t>
+      </w:r>
       <w:bookmarkEnd w:id="43"/>
     </w:p>
     <w:p>
       <w:pPr>
         <w:pStyle w:val="Heading5"/>
       </w:pPr>
-      <w:bookmarkStart w:id="44" w:name="nov-2018---aug-2022-sunnyvale-ca"/>
-      <w:r>
-        <w:t xml:space="preserve">Nov 2018 - Aug 2022 (Sunnyvale, CA)</w:t>
+      <w:bookmarkStart w:id="44" w:name="sunnyvale-ca"/>
+      <w:r>
+        <w:t xml:space="preserve">11/2018 - 8/2022 (Sunnyvale, CA)</w:t>
       </w:r>
       <w:bookmarkEnd w:id="44"/>
     </w:p>
@@ -663,37 +639,39 @@
       <w:pPr>
         <w:pStyle w:val="Heading4"/>
       </w:pPr>
-      <w:bookmarkStart w:id="46" w:name="bioinformatician-iv-scripps-research"/>
-      <w:r>
-        <w:rPr>
-          <w:i/>
-        </w:rPr>
-        <w:t xml:space="preserve">Bioinformatician IV •</w:t>
-      </w:r>
-      <w:r>
-        <w:rPr>
-          <w:i/>
-        </w:rPr>
-        <w:t xml:space="preserve"> </w:t>
-      </w:r>
+      <w:bookmarkStart w:id="46" w:name="scripps-research-bioinformatician-iv"/>
       <w:hyperlink r:id="rId45">
         <w:r>
           <w:rPr>
             <w:rStyle w:val="Hyperlink"/>
-            <w:i/>
           </w:rPr>
           <w:t xml:space="preserve">Scripps Research</w:t>
         </w:r>
       </w:hyperlink>
+      <w:r>
+        <w:t xml:space="preserve"> </w:t>
+      </w:r>
+      <w:r>
+        <w:t xml:space="preserve">•</w:t>
+      </w:r>
+      <w:r>
+        <w:t xml:space="preserve"> </w:t>
+      </w:r>
+      <w:r>
+        <w:rPr>
+          <w:i/>
+        </w:rPr>
+        <w:t xml:space="preserve">Bioinformatician IV</w:t>
+      </w:r>
       <w:bookmarkEnd w:id="46"/>
     </w:p>
     <w:p>
       <w:pPr>
         <w:pStyle w:val="Heading5"/>
       </w:pPr>
-      <w:bookmarkStart w:id="47" w:name="may-2018---oct-2018-san-diego-ca"/>
-      <w:r>
-        <w:t xml:space="preserve">May 2018 - Oct 2018 (San Diego, CA)</w:t>
+      <w:bookmarkStart w:id="47" w:name="san-diego-ca"/>
+      <w:r>
+        <w:t xml:space="preserve">5/2018 - 10/2018 (San Diego, CA)</w:t>
       </w:r>
       <w:bookmarkEnd w:id="47"/>
     </w:p>
@@ -713,37 +691,39 @@
       <w:pPr>
         <w:pStyle w:val="Heading4"/>
       </w:pPr>
-      <w:bookmarkStart w:id="49" w:name="independent-consultant-juno-diagnostics"/>
-      <w:r>
-        <w:rPr>
-          <w:i/>
-        </w:rPr>
-        <w:t xml:space="preserve">Independent Consultant •</w:t>
-      </w:r>
-      <w:r>
-        <w:rPr>
-          <w:i/>
-        </w:rPr>
-        <w:t xml:space="preserve"> </w:t>
-      </w:r>
+      <w:bookmarkStart w:id="49" w:name="juno-diagnostics-independent-consultant"/>
       <w:hyperlink r:id="rId48">
         <w:r>
           <w:rPr>
             <w:rStyle w:val="Hyperlink"/>
-            <w:i/>
           </w:rPr>
           <w:t xml:space="preserve">Juno Diagnostics</w:t>
         </w:r>
       </w:hyperlink>
+      <w:r>
+        <w:t xml:space="preserve"> </w:t>
+      </w:r>
+      <w:r>
+        <w:t xml:space="preserve">•</w:t>
+      </w:r>
+      <w:r>
+        <w:t xml:space="preserve"> </w:t>
+      </w:r>
+      <w:r>
+        <w:rPr>
+          <w:i/>
+        </w:rPr>
+        <w:t xml:space="preserve">Independent Consultant</w:t>
+      </w:r>
       <w:bookmarkEnd w:id="49"/>
     </w:p>
     <w:p>
       <w:pPr>
         <w:pStyle w:val="Heading5"/>
       </w:pPr>
-      <w:bookmarkStart w:id="50" w:name="sept-2017---feb-2018-san-diego-ca"/>
-      <w:r>
-        <w:t xml:space="preserve">Sept 2017 - Feb 2018 (San Diego, CA)</w:t>
+      <w:bookmarkStart w:id="50" w:name="san-diego-ca-1"/>
+      <w:r>
+        <w:t xml:space="preserve">09/2017 - 02/2018 (San Diego, CA)</w:t>
       </w:r>
       <w:bookmarkEnd w:id="50"/>
     </w:p>
@@ -780,37 +760,39 @@
       <w:pPr>
         <w:pStyle w:val="Heading4"/>
       </w:pPr>
-      <w:bookmarkStart w:id="53" w:name="data-science-fellow-insight"/>
-      <w:r>
-        <w:rPr>
-          <w:i/>
-        </w:rPr>
-        <w:t xml:space="preserve">Data Science Fellow •</w:t>
-      </w:r>
-      <w:r>
-        <w:rPr>
-          <w:i/>
-        </w:rPr>
-        <w:t xml:space="preserve"> </w:t>
-      </w:r>
+      <w:bookmarkStart w:id="53" w:name="insight-data-science-fellow"/>
       <w:hyperlink r:id="rId52">
         <w:r>
           <w:rPr>
             <w:rStyle w:val="Hyperlink"/>
-            <w:i/>
           </w:rPr>
           <w:t xml:space="preserve">Insight</w:t>
         </w:r>
       </w:hyperlink>
+      <w:r>
+        <w:t xml:space="preserve"> </w:t>
+      </w:r>
+      <w:r>
+        <w:t xml:space="preserve">•</w:t>
+      </w:r>
+      <w:r>
+        <w:t xml:space="preserve"> </w:t>
+      </w:r>
+      <w:r>
+        <w:rPr>
+          <w:i/>
+        </w:rPr>
+        <w:t xml:space="preserve">Data Science Fellow</w:t>
+      </w:r>
       <w:bookmarkEnd w:id="53"/>
     </w:p>
     <w:p>
       <w:pPr>
         <w:pStyle w:val="Heading5"/>
       </w:pPr>
-      <w:bookmarkStart w:id="54" w:name="X42a73002ed068ca0209a02ea3138a8ef8e4d288"/>
-      <w:r>
-        <w:t xml:space="preserve">Jan 2017 - Apr 2017 (Remote Session - San Diego, CA)</w:t>
+      <w:bookmarkStart w:id="54" w:name="remote-session---san-diego-ca"/>
+      <w:r>
+        <w:t xml:space="preserve">01/2017 - 04/2017 (Remote Session - San Diego, CA)</w:t>
       </w:r>
       <w:bookmarkEnd w:id="54"/>
     </w:p>
@@ -847,12 +829,29 @@
       <w:pPr>
         <w:pStyle w:val="Heading4"/>
       </w:pPr>
-      <w:bookmarkStart w:id="57" w:name="Xabe380b324b424a0dc96526a86756f6786cdf34"/>
+      <w:bookmarkStart w:id="58" w:name="X78debb14f1d14759a6bcc3a063563b082ff8643"/>
+      <w:hyperlink r:id="rId56">
+        <w:r>
+          <w:rPr>
+            <w:rStyle w:val="Hyperlink"/>
+          </w:rPr>
+          <w:t xml:space="preserve">UC San Diego</w:t>
+        </w:r>
+      </w:hyperlink>
+      <w:r>
+        <w:t xml:space="preserve"> </w:t>
+      </w:r>
+      <w:r>
+        <w:t xml:space="preserve">•</w:t>
+      </w:r>
+      <w:r>
+        <w:t xml:space="preserve"> </w:t>
+      </w:r>
       <w:r>
         <w:rPr>
           <w:i/>
         </w:rPr>
-        <w:t xml:space="preserve">PhD Student Biology • UC San Diego •</w:t>
+        <w:t xml:space="preserve">PhD Student Biology •</w:t>
       </w:r>
       <w:r>
         <w:rPr>
@@ -860,7 +859,7 @@
         </w:rPr>
         <w:t xml:space="preserve"> </w:t>
       </w:r>
-      <w:hyperlink r:id="rId56">
+      <w:hyperlink r:id="rId57">
         <w:r>
           <w:rPr>
             <w:rStyle w:val="Hyperlink"/>
@@ -869,17 +868,17 @@
           <w:t xml:space="preserve">Scott A. Rifkin Lab</w:t>
         </w:r>
       </w:hyperlink>
-      <w:bookmarkEnd w:id="57"/>
+      <w:bookmarkEnd w:id="58"/>
     </w:p>
     <w:p>
       <w:pPr>
         <w:pStyle w:val="Heading5"/>
       </w:pPr>
-      <w:bookmarkStart w:id="58" w:name="aug-2010---may-2017-la-jolla-ca"/>
+      <w:bookmarkStart w:id="59" w:name="aug-2010---may-2017-la-jolla-ca"/>
       <w:r>
         <w:t xml:space="preserve">Aug 2010 - May 2017 (La Jolla, CA)</w:t>
       </w:r>
-      <w:bookmarkEnd w:id="58"/>
+      <w:bookmarkEnd w:id="59"/>
     </w:p>
     <w:p>
       <w:pPr>
@@ -895,7 +894,7 @@
       <w:r>
         <w:t xml:space="preserve"> </w:t>
       </w:r>
-      <w:hyperlink r:id="rId59">
+      <w:hyperlink r:id="rId60">
         <w:r>
           <w:rPr>
             <w:rStyle w:val="Hyperlink"/>
@@ -926,11 +925,11 @@
       <w:pPr>
         <w:pStyle w:val="Heading2"/>
       </w:pPr>
-      <w:bookmarkStart w:id="60" w:name="education"/>
+      <w:bookmarkStart w:id="61" w:name="education"/>
       <w:r>
         <w:t xml:space="preserve">Education</w:t>
       </w:r>
-      <w:bookmarkEnd w:id="60"/>
+      <w:bookmarkEnd w:id="61"/>
     </w:p>
     <w:p>
       <w:pPr>
@@ -979,11 +978,11 @@
       <w:pPr>
         <w:pStyle w:val="Heading2"/>
       </w:pPr>
-      <w:bookmarkStart w:id="61" w:name="activities-and-interests"/>
+      <w:bookmarkStart w:id="62" w:name="activities-and-interests"/>
       <w:r>
         <w:t xml:space="preserve">Activities and interests</w:t>
       </w:r>
-      <w:bookmarkEnd w:id="61"/>
+      <w:bookmarkEnd w:id="62"/>
     </w:p>
     <w:p>
       <w:pPr>
@@ -1023,7 +1022,7 @@
       <w:r>
         <w:t xml:space="preserve"> </w:t>
       </w:r>
-      <w:hyperlink r:id="rId62">
+      <w:hyperlink r:id="rId63">
         <w:r>
           <w:rPr>
             <w:rStyle w:val="Hyperlink"/>
@@ -1040,7 +1039,7 @@
       <w:r>
         <w:t xml:space="preserve"> </w:t>
       </w:r>
-      <w:hyperlink r:id="rId63">
+      <w:hyperlink r:id="rId64">
         <w:r>
           <w:rPr>
             <w:rStyle w:val="Hyperlink"/>

</xml_diff>

<commit_message>
Fixed margins. ATS optimization.
</commit_message>
<xml_diff>
--- a/LawrenceDuResume.docx
+++ b/LawrenceDuResume.docx
@@ -11,6 +11,32 @@
         <w:t xml:space="preserve">Lawrence Du</w:t>
       </w:r>
       <w:bookmarkEnd w:id="20"/>
+    </w:p>
+    <w:p>
+      <w:pPr>
+        <w:pStyle w:val="BlockText"/>
+      </w:pPr>
+      <w:r>
+        <w:rPr>
+          <w:b/>
+        </w:rPr>
+        <w:t xml:space="preserve">Machine Learning</w:t>
+      </w:r>
+      <w:r>
+        <w:t xml:space="preserve"> </w:t>
+      </w:r>
+      <w:r>
+        <w:t xml:space="preserve">•</w:t>
+      </w:r>
+      <w:r>
+        <w:t xml:space="preserve"> </w:t>
+      </w:r>
+      <w:r>
+        <w:rPr>
+          <w:b/>
+        </w:rPr>
+        <w:t xml:space="preserve">AR/XR</w:t>
+      </w:r>
     </w:p>
     <w:p>
       <w:pPr>
@@ -436,8 +462,88 @@
       <w:pPr>
         <w:pStyle w:val="Heading4"/>
       </w:pPr>
-      <w:bookmarkStart w:id="40" w:name="Xbd38569743a7f40bc25e47b6694820a5f905ebf"/>
+      <w:bookmarkStart w:id="40" w:name="dugames-ownerfounder"/>
       <w:hyperlink r:id="rId39">
+        <w:r>
+          <w:rPr>
+            <w:rStyle w:val="Hyperlink"/>
+          </w:rPr>
+          <w:t xml:space="preserve">DuGames</w:t>
+        </w:r>
+      </w:hyperlink>
+      <w:r>
+        <w:t xml:space="preserve"> </w:t>
+      </w:r>
+      <w:r>
+        <w:t xml:space="preserve">•</w:t>
+      </w:r>
+      <w:r>
+        <w:t xml:space="preserve"> </w:t>
+      </w:r>
+      <w:r>
+        <w:rPr>
+          <w:i/>
+        </w:rPr>
+        <w:t xml:space="preserve">Owner/Founder</w:t>
+      </w:r>
+      <w:bookmarkEnd w:id="40"/>
+    </w:p>
+    <w:p>
+      <w:pPr>
+        <w:numPr>
+          <w:ilvl w:val="0"/>
+          <w:numId w:val="1001"/>
+        </w:numPr>
+        <w:pStyle w:val="Compact"/>
+      </w:pPr>
+      <w:r>
+        <w:t xml:space="preserve">Solo-developed</w:t>
+      </w:r>
+      <w:r>
+        <w:t xml:space="preserve"> </w:t>
+      </w:r>
+      <w:hyperlink r:id="rId36">
+        <w:r>
+          <w:rPr>
+            <w:rStyle w:val="Hyperlink"/>
+          </w:rPr>
+          <w:t xml:space="preserve">Rogue Stargun</w:t>
+        </w:r>
+      </w:hyperlink>
+      <w:r>
+        <w:t xml:space="preserve">, a pandemic hobby gamedev project that developed into a full fledged shipped VR space shooter sim. Released to Meta Applab in Februrary 2024 and Steam in March 2024.</w:t>
+      </w:r>
+    </w:p>
+    <w:p>
+      <w:pPr>
+        <w:numPr>
+          <w:ilvl w:val="0"/>
+          <w:numId w:val="1001"/>
+        </w:numPr>
+        <w:pStyle w:val="Compact"/>
+      </w:pPr>
+      <w:r>
+        <w:t xml:space="preserve">Developed text-to-speech synthesis integrations for the Unity Game engine editor with ElevenLabs.io, Google Cloud, and Microsoft Azure for rapid single-player campaign dialogue generation. Rogue Stargun was an ElevenLabs Grant Recipient.</w:t>
+      </w:r>
+    </w:p>
+    <w:p>
+      <w:pPr>
+        <w:numPr>
+          <w:ilvl w:val="0"/>
+          <w:numId w:val="1001"/>
+        </w:numPr>
+        <w:pStyle w:val="Compact"/>
+      </w:pPr>
+      <w:r>
+        <w:t xml:space="preserve">Optimized draw calls using static batching, gpu instancing, custom shaders, and baked materials to achieve acceptable (&gt;72 fps) frame rates for the Oculus Quest platform.</w:t>
+      </w:r>
+    </w:p>
+    <w:p>
+      <w:pPr>
+        <w:pStyle w:val="Heading4"/>
+      </w:pPr>
+      <w:bookmarkStart w:id="42" w:name="Xbd38569743a7f40bc25e47b6694820a5f905ebf"/>
+      <w:hyperlink r:id="rId41">
         <w:r>
           <w:rPr>
             <w:rStyle w:val="Hyperlink"/>
@@ -460,23 +566,23 @@
         </w:rPr>
         <w:t xml:space="preserve">Senior Machine Learning Platform Engineer</w:t>
       </w:r>
-      <w:bookmarkEnd w:id="40"/>
+      <w:bookmarkEnd w:id="42"/>
     </w:p>
     <w:p>
       <w:pPr>
         <w:pStyle w:val="Heading5"/>
       </w:pPr>
-      <w:bookmarkStart w:id="41" w:name="south-san-francisco-ca"/>
-      <w:r>
-        <w:t xml:space="preserve">8/2022 - 6/2024 (South San Francisco, CA)</w:t>
-      </w:r>
-      <w:bookmarkEnd w:id="41"/>
+      <w:bookmarkStart w:id="43" w:name="south-san-francisco-ca"/>
+      <w:r>
+        <w:t xml:space="preserve">08/2022 - 06/2024 (South San Francisco, CA)</w:t>
+      </w:r>
+      <w:bookmarkEnd w:id="43"/>
     </w:p>
     <w:p>
       <w:pPr>
         <w:numPr>
           <w:ilvl w:val="0"/>
-          <w:numId w:val="1001"/>
+          <w:numId w:val="1002"/>
         </w:numPr>
         <w:pStyle w:val="Compact"/>
       </w:pPr>
@@ -488,7 +594,7 @@
       <w:pPr>
         <w:numPr>
           <w:ilvl w:val="0"/>
-          <w:numId w:val="1001"/>
+          <w:numId w:val="1002"/>
         </w:numPr>
         <w:pStyle w:val="Compact"/>
       </w:pPr>
@@ -500,7 +606,7 @@
       <w:pPr>
         <w:numPr>
           <w:ilvl w:val="0"/>
-          <w:numId w:val="1001"/>
+          <w:numId w:val="1002"/>
         </w:numPr>
         <w:pStyle w:val="Compact"/>
       </w:pPr>
@@ -512,7 +618,7 @@
       <w:pPr>
         <w:numPr>
           <w:ilvl w:val="0"/>
-          <w:numId w:val="1001"/>
+          <w:numId w:val="1002"/>
         </w:numPr>
         <w:pStyle w:val="Compact"/>
       </w:pPr>
@@ -524,8 +630,8 @@
       <w:pPr>
         <w:pStyle w:val="Heading4"/>
       </w:pPr>
-      <w:bookmarkStart w:id="43" w:name="Xc9eacb360811ade18574b38530db5d054404945"/>
-      <w:hyperlink r:id="rId42">
+      <w:bookmarkStart w:id="45" w:name="Xc9eacb360811ade18574b38530db5d054404945"/>
+      <w:hyperlink r:id="rId44">
         <w:r>
           <w:rPr>
             <w:rStyle w:val="Hyperlink"/>
@@ -563,23 +669,23 @@
         </w:rPr>
         <w:t xml:space="preserve">Data Scientist (prior to 2020)</w:t>
       </w:r>
-      <w:bookmarkEnd w:id="43"/>
+      <w:bookmarkEnd w:id="45"/>
     </w:p>
     <w:p>
       <w:pPr>
         <w:pStyle w:val="Heading5"/>
       </w:pPr>
-      <w:bookmarkStart w:id="44" w:name="sunnyvale-ca"/>
-      <w:r>
-        <w:t xml:space="preserve">11/2018 - 8/2022 (Sunnyvale, CA)</w:t>
-      </w:r>
-      <w:bookmarkEnd w:id="44"/>
+      <w:bookmarkStart w:id="46" w:name="sunnyvale-ca"/>
+      <w:r>
+        <w:t xml:space="preserve">11/2018 - 08/2022 (Sunnyvale, CA)</w:t>
+      </w:r>
+      <w:bookmarkEnd w:id="46"/>
     </w:p>
     <w:p>
       <w:pPr>
         <w:numPr>
           <w:ilvl w:val="0"/>
-          <w:numId w:val="1002"/>
+          <w:numId w:val="1003"/>
         </w:numPr>
         <w:pStyle w:val="Compact"/>
       </w:pPr>
@@ -591,7 +697,7 @@
       <w:pPr>
         <w:numPr>
           <w:ilvl w:val="0"/>
-          <w:numId w:val="1002"/>
+          <w:numId w:val="1003"/>
         </w:numPr>
         <w:pStyle w:val="Compact"/>
       </w:pPr>
@@ -603,7 +709,7 @@
       <w:pPr>
         <w:numPr>
           <w:ilvl w:val="0"/>
-          <w:numId w:val="1002"/>
+          <w:numId w:val="1003"/>
         </w:numPr>
         <w:pStyle w:val="Compact"/>
       </w:pPr>
@@ -615,7 +721,7 @@
       <w:pPr>
         <w:numPr>
           <w:ilvl w:val="0"/>
-          <w:numId w:val="1002"/>
+          <w:numId w:val="1003"/>
         </w:numPr>
         <w:pStyle w:val="Compact"/>
       </w:pPr>
@@ -627,7 +733,7 @@
       <w:pPr>
         <w:numPr>
           <w:ilvl w:val="0"/>
-          <w:numId w:val="1002"/>
+          <w:numId w:val="1003"/>
         </w:numPr>
         <w:pStyle w:val="Compact"/>
       </w:pPr>
@@ -639,8 +745,8 @@
       <w:pPr>
         <w:pStyle w:val="Heading4"/>
       </w:pPr>
-      <w:bookmarkStart w:id="46" w:name="scripps-research-bioinformatician-iv"/>
-      <w:hyperlink r:id="rId45">
+      <w:bookmarkStart w:id="48" w:name="scripps-research-bioinformatician-iv"/>
+      <w:hyperlink r:id="rId47">
         <w:r>
           <w:rPr>
             <w:rStyle w:val="Hyperlink"/>
@@ -663,23 +769,23 @@
         </w:rPr>
         <w:t xml:space="preserve">Bioinformatician IV</w:t>
       </w:r>
-      <w:bookmarkEnd w:id="46"/>
+      <w:bookmarkEnd w:id="48"/>
     </w:p>
     <w:p>
       <w:pPr>
         <w:pStyle w:val="Heading5"/>
       </w:pPr>
-      <w:bookmarkStart w:id="47" w:name="san-diego-ca"/>
-      <w:r>
-        <w:t xml:space="preserve">5/2018 - 10/2018 (San Diego, CA)</w:t>
-      </w:r>
-      <w:bookmarkEnd w:id="47"/>
+      <w:bookmarkStart w:id="49" w:name="san-diego-ca"/>
+      <w:r>
+        <w:t xml:space="preserve">05/2018 - 10/2018 (San Diego, CA)</w:t>
+      </w:r>
+      <w:bookmarkEnd w:id="49"/>
     </w:p>
     <w:p>
       <w:pPr>
         <w:numPr>
           <w:ilvl w:val="0"/>
-          <w:numId w:val="1003"/>
+          <w:numId w:val="1004"/>
         </w:numPr>
         <w:pStyle w:val="Compact"/>
       </w:pPr>
@@ -691,8 +797,8 @@
       <w:pPr>
         <w:pStyle w:val="Heading4"/>
       </w:pPr>
-      <w:bookmarkStart w:id="49" w:name="juno-diagnostics-independent-consultant"/>
-      <w:hyperlink r:id="rId48">
+      <w:bookmarkStart w:id="51" w:name="juno-diagnostics-independent-consultant"/>
+      <w:hyperlink r:id="rId50">
         <w:r>
           <w:rPr>
             <w:rStyle w:val="Hyperlink"/>
@@ -715,23 +821,23 @@
         </w:rPr>
         <w:t xml:space="preserve">Independent Consultant</w:t>
       </w:r>
-      <w:bookmarkEnd w:id="49"/>
+      <w:bookmarkEnd w:id="51"/>
     </w:p>
     <w:p>
       <w:pPr>
         <w:pStyle w:val="Heading5"/>
       </w:pPr>
-      <w:bookmarkStart w:id="50" w:name="san-diego-ca-1"/>
+      <w:bookmarkStart w:id="52" w:name="san-diego-ca-1"/>
       <w:r>
         <w:t xml:space="preserve">09/2017 - 02/2018 (San Diego, CA)</w:t>
       </w:r>
-      <w:bookmarkEnd w:id="50"/>
+      <w:bookmarkEnd w:id="52"/>
     </w:p>
     <w:p>
       <w:pPr>
         <w:numPr>
           <w:ilvl w:val="0"/>
-          <w:numId w:val="1004"/>
+          <w:numId w:val="1005"/>
         </w:numPr>
         <w:pStyle w:val="Compact"/>
       </w:pPr>
@@ -741,7 +847,7 @@
       <w:r>
         <w:t xml:space="preserve"> </w:t>
       </w:r>
-      <w:hyperlink r:id="rId51">
+      <w:hyperlink r:id="rId53">
         <w:r>
           <w:rPr>
             <w:rStyle w:val="Hyperlink"/>
@@ -760,8 +866,8 @@
       <w:pPr>
         <w:pStyle w:val="Heading4"/>
       </w:pPr>
-      <w:bookmarkStart w:id="53" w:name="insight-data-science-fellow"/>
-      <w:hyperlink r:id="rId52">
+      <w:bookmarkStart w:id="55" w:name="insight-data-science-fellow"/>
+      <w:hyperlink r:id="rId54">
         <w:r>
           <w:rPr>
             <w:rStyle w:val="Hyperlink"/>
@@ -784,23 +890,23 @@
         </w:rPr>
         <w:t xml:space="preserve">Data Science Fellow</w:t>
       </w:r>
-      <w:bookmarkEnd w:id="53"/>
+      <w:bookmarkEnd w:id="55"/>
     </w:p>
     <w:p>
       <w:pPr>
         <w:pStyle w:val="Heading5"/>
       </w:pPr>
-      <w:bookmarkStart w:id="54" w:name="remote-session---san-diego-ca"/>
+      <w:bookmarkStart w:id="56" w:name="remote-session---san-diego-ca"/>
       <w:r>
         <w:t xml:space="preserve">01/2017 - 04/2017 (Remote Session - San Diego, CA)</w:t>
       </w:r>
-      <w:bookmarkEnd w:id="54"/>
+      <w:bookmarkEnd w:id="56"/>
     </w:p>
     <w:p>
       <w:pPr>
         <w:numPr>
           <w:ilvl w:val="0"/>
-          <w:numId w:val="1005"/>
+          <w:numId w:val="1006"/>
         </w:numPr>
         <w:pStyle w:val="Compact"/>
       </w:pPr>
@@ -810,7 +916,7 @@
       <w:r>
         <w:t xml:space="preserve"> </w:t>
       </w:r>
-      <w:hyperlink r:id="rId55">
+      <w:hyperlink r:id="rId57">
         <w:r>
           <w:rPr>
             <w:rStyle w:val="Hyperlink"/>
@@ -829,8 +935,8 @@
       <w:pPr>
         <w:pStyle w:val="Heading4"/>
       </w:pPr>
-      <w:bookmarkStart w:id="58" w:name="X78debb14f1d14759a6bcc3a063563b082ff8643"/>
-      <w:hyperlink r:id="rId56">
+      <w:bookmarkStart w:id="60" w:name="X78debb14f1d14759a6bcc3a063563b082ff8643"/>
+      <w:hyperlink r:id="rId58">
         <w:r>
           <w:rPr>
             <w:rStyle w:val="Hyperlink"/>
@@ -859,7 +965,7 @@
         </w:rPr>
         <w:t xml:space="preserve"> </w:t>
       </w:r>
-      <w:hyperlink r:id="rId57">
+      <w:hyperlink r:id="rId59">
         <w:r>
           <w:rPr>
             <w:rStyle w:val="Hyperlink"/>
@@ -868,23 +974,23 @@
           <w:t xml:space="preserve">Scott A. Rifkin Lab</w:t>
         </w:r>
       </w:hyperlink>
-      <w:bookmarkEnd w:id="58"/>
+      <w:bookmarkEnd w:id="60"/>
     </w:p>
     <w:p>
       <w:pPr>
         <w:pStyle w:val="Heading5"/>
       </w:pPr>
-      <w:bookmarkStart w:id="59" w:name="aug-2010---may-2017-la-jolla-ca"/>
-      <w:r>
-        <w:t xml:space="preserve">Aug 2010 - May 2017 (La Jolla, CA)</w:t>
-      </w:r>
-      <w:bookmarkEnd w:id="59"/>
+      <w:bookmarkStart w:id="61" w:name="la-jolla-ca"/>
+      <w:r>
+        <w:t xml:space="preserve">08/2010 - 05/2017 (La Jolla, CA)</w:t>
+      </w:r>
+      <w:bookmarkEnd w:id="61"/>
     </w:p>
     <w:p>
       <w:pPr>
         <w:numPr>
           <w:ilvl w:val="0"/>
-          <w:numId w:val="1006"/>
+          <w:numId w:val="1007"/>
         </w:numPr>
         <w:pStyle w:val="Compact"/>
       </w:pPr>
@@ -894,7 +1000,7 @@
       <w:r>
         <w:t xml:space="preserve"> </w:t>
       </w:r>
-      <w:hyperlink r:id="rId60">
+      <w:hyperlink r:id="rId62">
         <w:r>
           <w:rPr>
             <w:rStyle w:val="Hyperlink"/>
@@ -913,7 +1019,7 @@
       <w:pPr>
         <w:numPr>
           <w:ilvl w:val="0"/>
-          <w:numId w:val="1006"/>
+          <w:numId w:val="1007"/>
         </w:numPr>
         <w:pStyle w:val="Compact"/>
       </w:pPr>
@@ -925,11 +1031,11 @@
       <w:pPr>
         <w:pStyle w:val="Heading2"/>
       </w:pPr>
-      <w:bookmarkStart w:id="61" w:name="education"/>
+      <w:bookmarkStart w:id="63" w:name="education"/>
       <w:r>
         <w:t xml:space="preserve">Education</w:t>
       </w:r>
-      <w:bookmarkEnd w:id="61"/>
+      <w:bookmarkEnd w:id="63"/>
     </w:p>
     <w:p>
       <w:pPr>
@@ -978,11 +1084,11 @@
       <w:pPr>
         <w:pStyle w:val="Heading2"/>
       </w:pPr>
-      <w:bookmarkStart w:id="62" w:name="activities-and-interests"/>
+      <w:bookmarkStart w:id="64" w:name="activities-and-interests"/>
       <w:r>
         <w:t xml:space="preserve">Activities and interests</w:t>
       </w:r>
-      <w:bookmarkEnd w:id="62"/>
+      <w:bookmarkEnd w:id="64"/>
     </w:p>
     <w:p>
       <w:pPr>
@@ -1022,7 +1128,7 @@
       <w:r>
         <w:t xml:space="preserve"> </w:t>
       </w:r>
-      <w:hyperlink r:id="rId63">
+      <w:hyperlink r:id="rId65">
         <w:r>
           <w:rPr>
             <w:rStyle w:val="Hyperlink"/>
@@ -1039,7 +1145,7 @@
       <w:r>
         <w:t xml:space="preserve"> </w:t>
       </w:r>
-      <w:hyperlink r:id="rId64">
+      <w:hyperlink r:id="rId66">
         <w:r>
           <w:rPr>
             <w:rStyle w:val="Hyperlink"/>
@@ -1303,6 +1409,9 @@
     <w:abstractNumId w:val="991"/>
   </w:num>
   <w:num w:numId="1006">
+    <w:abstractNumId w:val="991"/>
+  </w:num>
+  <w:num w:numId="1007">
     <w:abstractNumId w:val="991"/>
   </w:num>
 </w:numbering>

</xml_diff>

<commit_message>
Updated with optimizations for ATS screening.
</commit_message>
<xml_diff>
--- a/LawrenceDuResume.docx
+++ b/LawrenceDuResume.docx
@@ -11,6 +11,17 @@
         <w:t xml:space="preserve">Lawrence Du</w:t>
       </w:r>
       <w:bookmarkEnd w:id="20"/>
+    </w:p>
+    <w:p>
+      <w:pPr>
+        <w:pStyle w:val="BlockText"/>
+      </w:pPr>
+      <w:r>
+        <w:rPr>
+          <w:b/>
+        </w:rPr>
+        <w:t xml:space="preserve">Machine Learning</w:t>
+      </w:r>
     </w:p>
     <w:p>
       <w:pPr>
@@ -327,7 +338,7 @@
         <w:pStyle w:val="FirstParagraph"/>
       </w:pPr>
       <w:r>
-        <w:t xml:space="preserve">Neural networks (Transformers, CNNs, GraphNN, Diffusion), Large Language Models (LLMs), SVMs, PCA, KNN, decision trees</w:t>
+        <w:t xml:space="preserve">Neural networks (Transformers, CNNs, GraphNN, Diffusion), Large Language Models (LLMs), Louvain/Leiden algorithm, SVMs, PCA, KNN, decision trees</w:t>
       </w:r>
     </w:p>
     <w:p>
@@ -468,7 +479,7 @@
       </w:pPr>
       <w:bookmarkStart w:id="41" w:name="south-san-francisco-ca"/>
       <w:r>
-        <w:t xml:space="preserve">8/2022 - 6/2024 (South San Francisco, CA)</w:t>
+        <w:t xml:space="preserve">08/2022 - 06/2024 (South San Francisco, CA)</w:t>
       </w:r>
       <w:bookmarkEnd w:id="41"/>
     </w:p>
@@ -517,7 +528,7 @@
         <w:pStyle w:val="Compact"/>
       </w:pPr>
       <w:r>
-        <w:t xml:space="preserve">Piloted a project to summarize biomedical literature using an LLM, first using GPT-4 and then via fine-tuning an open source LLM using DPO (direct policy optimization).</w:t>
+        <w:t xml:space="preserve">Piloted a project to summarize biomedical literature using LLMs, first using GPT-4 and later by fine-tuning an open source LLM via RHLF/DPO (direct policy optimization), demonstrating the viability of using LLMs to parse unstructured biomedical records for scaling up feature extraction.</w:t>
       </w:r>
     </w:p>
     <w:p>
@@ -571,7 +582,7 @@
       </w:pPr>
       <w:bookmarkStart w:id="44" w:name="sunnyvale-ca"/>
       <w:r>
-        <w:t xml:space="preserve">11/2018 - 8/2022 (Sunnyvale, CA)</w:t>
+        <w:t xml:space="preserve">11/2018 - 08/2022 (Sunnyvale, CA)</w:t>
       </w:r>
       <w:bookmarkEnd w:id="44"/>
     </w:p>
@@ -596,7 +607,7 @@
         <w:pStyle w:val="Compact"/>
       </w:pPr>
       <w:r>
-        <w:t xml:space="preserve">Built improved models for type 2 diabetes and Coronary Artery Disease by building model stacking into production PRS pipelines, improving the sensitivity and specificity of 23andme tests for tens of thousands of customers.</w:t>
+        <w:t xml:space="preserve">Built improved models for type 2 diabetes and Coronary Artery Disease by building model stacking into production PRS pipelines, improving the sensitivity and specificity of 23andMe tests for tens of thousands of customers.</w:t>
       </w:r>
     </w:p>
     <w:p>
@@ -608,7 +619,7 @@
         <w:pStyle w:val="Compact"/>
       </w:pPr>
       <w:r>
-        <w:t xml:space="preserve">Developed and deployed (using MLFlow + AWS Fargate) Recent Ancestor Locations (RAL) - a high precision, high recall country matching algorithm which serves &gt;15 million customers worldwide.</w:t>
+        <w:t xml:space="preserve">Automated performance metric report generation for all polygenic risk score classifiers leveraging MLFlow artifact storage and headless jupyter execution, reducing researcher time spent on analysis from days to minutes.</w:t>
       </w:r>
     </w:p>
     <w:p>
@@ -620,7 +631,7 @@
         <w:pStyle w:val="Compact"/>
       </w:pPr>
       <w:r>
-        <w:t xml:space="preserve">Piloted adoption of MLFlow for experiment tracking and model registry, additionally building completely automated realtime performance metric reporting, eliminating a key source of pipeline fragmentation and redundancy.</w:t>
+        <w:t xml:space="preserve">Developed and deployed (using MLFlow + AWS Fargate) Recent Ancestor Locations (RAL) - a high precision, high recall country matching algorithm which serves &gt;15 million customers worldwide.</w:t>
       </w:r>
     </w:p>
     <w:p>
@@ -632,7 +643,19 @@
         <w:pStyle w:val="Compact"/>
       </w:pPr>
       <w:r>
-        <w:t xml:space="preserve">Improved graph-based techniques for unsupervised identification of populations by genetically based identity-by-descent (IBD) family relationship, demonstrating an effective way to segment sub-populations in Mexico and the United Kingdom in an semi-unsupervised manner.</w:t>
+        <w:t xml:space="preserve">Piloted adoption of MLFlow for experiment tracking and model registry, additionally building completely automated realtime performance metric reporting, eliminating a key source of pipeline fragmentation and redundancy.</w:t>
+      </w:r>
+    </w:p>
+    <w:p>
+      <w:pPr>
+        <w:numPr>
+          <w:ilvl w:val="0"/>
+          <w:numId w:val="1002"/>
+        </w:numPr>
+        <w:pStyle w:val="Compact"/>
+      </w:pPr>
+      <w:r>
+        <w:t xml:space="preserve">Improved graph-based techniques for unsupervised identification of populations by genetically based identity-by-descent (IBD) family relationship, demonstrating an effective way to segment sub-populations (graph community detection) in Mexico and the United Kingdom in an semi-unsupervised manner.</w:t>
       </w:r>
     </w:p>
     <w:p>
@@ -671,7 +694,7 @@
       </w:pPr>
       <w:bookmarkStart w:id="47" w:name="san-diego-ca"/>
       <w:r>
-        <w:t xml:space="preserve">5/2018 - 10/2018 (San Diego, CA)</w:t>
+        <w:t xml:space="preserve">05/2018 - 10/2018 (San Diego, CA)</w:t>
       </w:r>
       <w:bookmarkEnd w:id="47"/>
     </w:p>
@@ -790,9 +813,9 @@
       <w:pPr>
         <w:pStyle w:val="Heading5"/>
       </w:pPr>
-      <w:bookmarkStart w:id="54" w:name="remote-session---san-diego-ca"/>
-      <w:r>
-        <w:t xml:space="preserve">01/2017 - 04/2017 (Remote Session - San Diego, CA)</w:t>
+      <w:bookmarkStart w:id="54" w:name="remote"/>
+      <w:r>
+        <w:t xml:space="preserve">01/2017 - 04/2017 (Remote)</w:t>
       </w:r>
       <w:bookmarkEnd w:id="54"/>
     </w:p>
@@ -874,9 +897,9 @@
       <w:pPr>
         <w:pStyle w:val="Heading5"/>
       </w:pPr>
-      <w:bookmarkStart w:id="59" w:name="aug-2010---may-2017-la-jolla-ca"/>
-      <w:r>
-        <w:t xml:space="preserve">Aug 2010 - May 2017 (La Jolla, CA)</w:t>
+      <w:bookmarkStart w:id="59" w:name="la-jolla-ca"/>
+      <w:r>
+        <w:t xml:space="preserve">08/2010 - 05/2017 (La Jolla, CA)</w:t>
       </w:r>
       <w:bookmarkEnd w:id="59"/>
     </w:p>

</xml_diff>

<commit_message>
Changed ordering of 23andMe achievements to reflect chronological and importance progression rather than reverse chronological progression.
</commit_message>
<xml_diff>
--- a/LawrenceDuResume.docx
+++ b/LawrenceDuResume.docx
@@ -584,6 +584,9 @@
       <w:r>
         <w:t xml:space="preserve">11/2018 - 08/2022 (Sunnyvale, CA)</w:t>
       </w:r>
+      <w:r>
+        <w:br/>
+      </w:r>
       <w:bookmarkEnd w:id="44"/>
     </w:p>
     <w:p>
@@ -595,7 +598,7 @@
         <w:pStyle w:val="Compact"/>
       </w:pPr>
       <w:r>
-        <w:t xml:space="preserve">Built a large-scale feature engineering ETL pipeline for imputed SNPs (~10 million samples x ~1 million SNPs) using AWS Batch, Metaflow, AWS Glue, and AWS Athena enabling creation of higher quality GWAS and Polygenic Risk Score (PRS) ML models.</w:t>
+        <w:t xml:space="preserve">Created and deployed into production Recent Ancestor Locations (RAL) - a high precision, high recall country matching algorithm which serves &gt;15 million customers worldwide.</w:t>
       </w:r>
     </w:p>
     <w:p>
@@ -607,7 +610,7 @@
         <w:pStyle w:val="Compact"/>
       </w:pPr>
       <w:r>
-        <w:t xml:space="preserve">Built improved models for type 2 diabetes and Coronary Artery Disease by building model stacking into production PRS pipelines, improving the sensitivity and specificity of 23andMe tests for tens of thousands of customers.</w:t>
+        <w:t xml:space="preserve">Piloted adoption of MLFlow for experiment tracking and model registration, additionally building completely automated realtime performance metric reporting saving researchers hours of time spent on analytics.</w:t>
       </w:r>
     </w:p>
     <w:p>
@@ -619,7 +622,7 @@
         <w:pStyle w:val="Compact"/>
       </w:pPr>
       <w:r>
-        <w:t xml:space="preserve">Automated performance metric report generation for all polygenic risk score classifiers leveraging MLFlow artifact storage and headless jupyter execution, reducing researcher time spent on analysis from days to minutes.</w:t>
+        <w:t xml:space="preserve">Improved graph-based techniques for unsupervised identification of populations by genetically based identity-by-descent (IBD) family relationship, demonstrating an effective way to segment sub-populations (graph community detection) in Mexico and the United Kingdom in an semi-unsupervised manner.</w:t>
       </w:r>
     </w:p>
     <w:p>
@@ -631,7 +634,7 @@
         <w:pStyle w:val="Compact"/>
       </w:pPr>
       <w:r>
-        <w:t xml:space="preserve">Developed and deployed (using MLFlow + AWS Fargate) Recent Ancestor Locations (RAL) - a high precision, high recall country matching algorithm which serves &gt;15 million customers worldwide.</w:t>
+        <w:t xml:space="preserve">Built a large-scale feature engineering ETL pipeline for imputed SNPs (~10 million samples x ~1 million SNPs) using AWS Batch, Metaflow, AWS Glue, and AWS Athena enabling creation of higher quality GWAS and Polygenic Risk Score (PRS) ML models.</w:t>
       </w:r>
     </w:p>
     <w:p>
@@ -643,7 +646,7 @@
         <w:pStyle w:val="Compact"/>
       </w:pPr>
       <w:r>
-        <w:t xml:space="preserve">Piloted adoption of MLFlow for experiment tracking and model registry, additionally building completely automated realtime performance metric reporting, eliminating a key source of pipeline fragmentation and redundancy.</w:t>
+        <w:t xml:space="preserve">Developed improved models for type 2 diabetes and Coronary Artery Disease by building and evaluating model stacking ensembles into production PRS pipelines, improving the sensitivity and specificity of 23andMe tests for tens of thousands of customers.</w:t>
       </w:r>
     </w:p>
     <w:p>
@@ -655,7 +658,7 @@
         <w:pStyle w:val="Compact"/>
       </w:pPr>
       <w:r>
-        <w:t xml:space="preserve">Improved graph-based techniques for unsupervised identification of populations by genetically based identity-by-descent (IBD) family relationship, demonstrating an effective way to segment sub-populations (graph community detection) in Mexico and the United Kingdom in an semi-unsupervised manner.</w:t>
+        <w:t xml:space="preserve">Automated performance metric report generation for all polygenic risk score classifiers leveraging MLFlow artifact storage and headless jupyter execution, reducing researcher time spent on analysis from days to minutes.</w:t>
       </w:r>
     </w:p>
     <w:p>

</xml_diff>

<commit_message>
Consolidate mention of MLFlow at 23andMe.
</commit_message>
<xml_diff>
--- a/LawrenceDuResume.docx
+++ b/LawrenceDuResume.docx
@@ -599,18 +599,6 @@
       </w:pPr>
       <w:r>
         <w:t xml:space="preserve">Created and deployed into production Recent Ancestor Locations (RAL) - a high precision, high recall country matching algorithm which serves &gt;15 million customers worldwide.</w:t>
-      </w:r>
-    </w:p>
-    <w:p>
-      <w:pPr>
-        <w:numPr>
-          <w:ilvl w:val="0"/>
-          <w:numId w:val="1002"/>
-        </w:numPr>
-        <w:pStyle w:val="Compact"/>
-      </w:pPr>
-      <w:r>
-        <w:t xml:space="preserve">Piloted adoption of MLFlow for experiment tracking and model registration, additionally building completely automated realtime performance metric reporting saving researchers hours of time spent on analytics.</w:t>
       </w:r>
     </w:p>
     <w:p>

</xml_diff>

<commit_message>
Update title at Freenome to Research Engineer which was the internal title rather than Platform Engineer, which was the listing on the original job description.
</commit_message>
<xml_diff>
--- a/LawrenceDuResume.docx
+++ b/LawrenceDuResume.docx
@@ -447,7 +447,7 @@
       <w:pPr>
         <w:pStyle w:val="Heading4"/>
       </w:pPr>
-      <w:bookmarkStart w:id="40" w:name="Xbd38569743a7f40bc25e47b6694820a5f905ebf"/>
+      <w:bookmarkStart w:id="40" w:name="X2470f9df5c73068d7cec7dd91f48e88377ff3e7"/>
       <w:hyperlink r:id="rId39">
         <w:r>
           <w:rPr>
@@ -469,7 +469,7 @@
         <w:rPr>
           <w:i/>
         </w:rPr>
-        <w:t xml:space="preserve">Senior Machine Learning Platform Engineer</w:t>
+        <w:t xml:space="preserve">Senior Machine Learning Research Engineer</w:t>
       </w:r>
       <w:bookmarkEnd w:id="40"/>
     </w:p>

</xml_diff>

<commit_message>
More overtly quantify impact.
</commit_message>
<xml_diff>
--- a/LawrenceDuResume.docx
+++ b/LawrenceDuResume.docx
@@ -492,7 +492,7 @@
         <w:pStyle w:val="Compact"/>
       </w:pPr>
       <w:r>
-        <w:t xml:space="preserve">Led greenfield project building end-to-end scalable distributed machine learning platform using PyTorch, Ray, and Kubernetes for cancer detection from deep sequencing (methylated DNA) and protein data, enabling training of much larger models leveraging data distributed parallel (DDP) processing.</w:t>
+        <w:t xml:space="preserve">Led greenfield project building end-to-end scalable distributed machine learning platform using PyTorch, Ray, and Kubernetes for cancer detection from deep sequencing (methylated DNA) and protein data, enabling training of much larger models leveraging data distributed parallel (DDP) processing speeding up model training by &gt;10x.</w:t>
       </w:r>
     </w:p>
     <w:p>
@@ -504,7 +504,7 @@
         <w:pStyle w:val="Compact"/>
       </w:pPr>
       <w:r>
-        <w:t xml:space="preserve">Deployed and managed an organization-wide MLFlow based model tracking system using Terraform, Pulumi, and Google Cloud enabling live monitoring of deep learning model training progress, instantaneous sharing results, and completely automated and reproducible report generation.</w:t>
+        <w:t xml:space="preserve">Deployed and managed an organization-wide MLFlow based model tracking system using Terraform, Pulumi, and Google Cloud enabling live-monitoring of deep learning model training progress, instantaneous results sharing, and completely automated and reproducible report generation - reducing researcher manual effort by at least 5x.</w:t>
       </w:r>
     </w:p>
     <w:p>
@@ -516,7 +516,7 @@
         <w:pStyle w:val="Compact"/>
       </w:pPr>
       <w:r>
-        <w:t xml:space="preserve">Built scalable multitask learning, elastic net, and neural network based models in PyTorch with improved performance for classifying Colorectal Cancer risk from cell-free DNA data.</w:t>
+        <w:t xml:space="preserve">Built scalable multitask learning, elastic net, and neural network based models in PyTorch with improved performance for classifying Colorectal Cancer risk from cell-free DNA data for a clinical trial cohort of &gt;27,000 individuals.</w:t>
       </w:r>
     </w:p>
     <w:p>
@@ -643,7 +643,7 @@
         <w:pStyle w:val="Compact"/>
       </w:pPr>
       <w:r>
-        <w:t xml:space="preserve">Automated performance metric report generation for all polygenic risk score classifiers leveraging MLFlow artifact storage and headless jupyter execution, reducing researcher time spent on analysis from days to minutes.</w:t>
+        <w:t xml:space="preserve">Automated performance metric report generation for all polygenic risk score classifiers leveraging MLFlow artifact storage and headless Jupyter execution, reducing researcher time spent on analysis from days to minutes.</w:t>
       </w:r>
     </w:p>
     <w:p>

</xml_diff>

<commit_message>
Insert gaps into markdown for easier copy-paste into ATS forms.
</commit_message>
<xml_diff>
--- a/LawrenceDuResume.docx
+++ b/LawrenceDuResume.docx
@@ -503,10 +503,9 @@
           <w:ilvl w:val="0"/>
           <w:numId w:val="1001"/>
         </w:numPr>
-        <w:pStyle w:val="Compact"/>
-      </w:pPr>
-      <w:r>
-        <w:t xml:space="preserve">Led greenfield project building end-to-end scalable distributed machine learning platform using PyTorch, Ray, and Kubernetes for cancer detection from deep sequencing (methylated DNA) and protein data, enabling training of much larger models leveraging data distributed parallel (DDP) processing speeding up model training by &gt;10x.</w:t>
+      </w:pPr>
+      <w:r>
+        <w:t xml:space="preserve">Led greenfield project building end-to-end scaleable distributed machine learning platform using PyTorch, Ray, and Kubernetes for cancer detection from deep sequencing (methylated DNA) and protein data, enabling training of much larger models leveraging data distributed parallel (DDP) processing speeding up model training by &gt;10x.</w:t>
       </w:r>
     </w:p>
     <w:p>
@@ -515,7 +514,6 @@
           <w:ilvl w:val="0"/>
           <w:numId w:val="1001"/>
         </w:numPr>
-        <w:pStyle w:val="Compact"/>
       </w:pPr>
       <w:r>
         <w:t xml:space="preserve">Deployed and managed an organization-wide MLFlow based model tracking system using Terraform, Pulumi, and Google Cloud enabling live-monitoring of deep learning model training progress, instantaneous results sharing, and completely automated and reproducible report generation - reducing researcher manual effort by at least 5x.</w:t>
@@ -527,10 +525,9 @@
           <w:ilvl w:val="0"/>
           <w:numId w:val="1001"/>
         </w:numPr>
-        <w:pStyle w:val="Compact"/>
-      </w:pPr>
-      <w:r>
-        <w:t xml:space="preserve">Built scalable multitask learning, elastic net, and neural network based models in PyTorch with improved performance for classifying Colorectal Cancer risk from cell-free DNA data for a clinical trial cohort of &gt;27,000 individuals.</w:t>
+      </w:pPr>
+      <w:r>
+        <w:t xml:space="preserve">Built scaleable multitask learning, elastic net, and neural network based models in PyTorch with improved performance for classifying Colorectal Cancer risk from cell-free DNA data for a clinical trial cohort of &gt;27,000 individuals.</w:t>
       </w:r>
     </w:p>
     <w:p>
@@ -539,7 +536,6 @@
           <w:ilvl w:val="0"/>
           <w:numId w:val="1001"/>
         </w:numPr>
-        <w:pStyle w:val="Compact"/>
       </w:pPr>
       <w:r>
         <w:t xml:space="preserve">Piloted a project to summarize biomedical literature using LLMs, first using GPT-4 and later by fine-tuning an open source LLM via DPO (direct preference optimization), demonstrating the viability of using LLMs to parse unstructured biomedical records for scaling up feature extraction.</w:t>
@@ -606,7 +602,6 @@
           <w:ilvl w:val="0"/>
           <w:numId w:val="1002"/>
         </w:numPr>
-        <w:pStyle w:val="Compact"/>
       </w:pPr>
       <w:r>
         <w:t xml:space="preserve">Created and deployed into production Recent Ancestor Locations (RAL) - a high precision, high recall country matching algorithm which serves &gt;15 million customers worldwide.</w:t>
@@ -618,7 +613,6 @@
           <w:ilvl w:val="0"/>
           <w:numId w:val="1002"/>
         </w:numPr>
-        <w:pStyle w:val="Compact"/>
       </w:pPr>
       <w:r>
         <w:t xml:space="preserve">Improved graph-based techniques for unsupervised identification of populations by genetically based identity-by-descent (IBD) family relationship, demonstrating an effective way to segment sub-populations (graph community detection) in Mexico and the United Kingdom in an semi-unsupervised manner.</w:t>
@@ -630,7 +624,6 @@
           <w:ilvl w:val="0"/>
           <w:numId w:val="1002"/>
         </w:numPr>
-        <w:pStyle w:val="Compact"/>
       </w:pPr>
       <w:r>
         <w:t xml:space="preserve">Built a large-scale feature engineering ETL pipeline for imputed SNPs (~10 million samples x ~1 million SNPs) using AWS Batch, Metaflow, AWS Glue, and AWS Athena enabling creation of higher quality GWAS and Polygenic Risk Score (PRS) ML models.</w:t>
@@ -642,7 +635,6 @@
           <w:ilvl w:val="0"/>
           <w:numId w:val="1002"/>
         </w:numPr>
-        <w:pStyle w:val="Compact"/>
       </w:pPr>
       <w:r>
         <w:t xml:space="preserve">Developed improved models for type 2 diabetes and Coronary Artery Disease by building and evaluating model stacking ensembles into production PRS pipelines, improving the sensitivity and specificity of 23andMe tests for tens of thousands of customers.</w:t>
@@ -654,7 +646,6 @@
           <w:ilvl w:val="0"/>
           <w:numId w:val="1002"/>
         </w:numPr>
-        <w:pStyle w:val="Compact"/>
       </w:pPr>
       <w:r>
         <w:t xml:space="preserve">Automated performance metric report generation for all polygenic risk score classifiers leveraging MLFlow artifact storage and headless Jupyter execution, reducing researcher time spent on analysis from days to minutes.</w:t>
@@ -911,7 +902,6 @@
           <w:ilvl w:val="0"/>
           <w:numId w:val="1006"/>
         </w:numPr>
-        <w:pStyle w:val="Compact"/>
       </w:pPr>
       <w:r>
         <w:t xml:space="preserve">Wrote</w:t>
@@ -940,7 +930,6 @@
           <w:ilvl w:val="0"/>
           <w:numId w:val="1006"/>
         </w:numPr>
-        <w:pStyle w:val="Compact"/>
       </w:pPr>
       <w:r>
         <w:t xml:space="preserve">Researched the role of RNA expression noise during animal development by imaging single molecule RNA expression data in &gt;5,000 embryos and analyzing data using self-written MATLAB tools for image segmentation, fluorescence quantification, and image deconvolution.</w:t>

</xml_diff>